<commit_message>
Make Arial 10 font size
</commit_message>
<xml_diff>
--- a/styles.doc/NSF_grant_style.docx
+++ b/styles.doc/NSF_grant_style.docx
@@ -1,16 +1,19 @@
 
 <file path=word/document.xml><?xml version="1.0" encoding="utf-8"?>
-<w:document xmlns:wpc="http://schemas.microsoft.com/office/word/2010/wordprocessingCanvas" xmlns:mo="http://schemas.microsoft.com/office/mac/office/2008/main" xmlns:mc="http://schemas.openxmlformats.org/markup-compatibility/2006" xmlns:mv="urn:schemas-microsoft-com:mac:vml" xmlns:o="urn:schemas-microsoft-com:office:office" xmlns:r="http://schemas.openxmlformats.org/officeDocument/2006/relationships" xmlns:m="http://schemas.openxmlformats.org/officeDocument/2006/math" xmlns:v="urn:schemas-microsoft-com:vml" xmlns:wp14="http://schemas.microsoft.com/office/word/2010/wordprocessingDrawing" xmlns:wp="http://schemas.openxmlformats.org/drawingml/2006/wordprocessingDrawing" xmlns:w10="urn:schemas-microsoft-com:office:word" xmlns:w="http://schemas.openxmlformats.org/wordprocessingml/2006/main" xmlns:w14="http://schemas.microsoft.com/office/word/2010/wordml" xmlns:w15="http://schemas.microsoft.com/office/word/2012/wordml" xmlns:wpg="http://schemas.microsoft.com/office/word/2010/wordprocessingGroup" xmlns:wpi="http://schemas.microsoft.com/office/word/2010/wordprocessingInk" xmlns:wne="http://schemas.microsoft.com/office/word/2006/wordml" xmlns:wps="http://schemas.microsoft.com/office/word/2010/wordprocessingShape" mc:Ignorable="w14 w15 wp14">
+<w:document xmlns:wpc="http://schemas.microsoft.com/office/word/2010/wordprocessingCanvas" xmlns:cx="http://schemas.microsoft.com/office/drawing/2014/chartex" xmlns:cx1="http://schemas.microsoft.com/office/drawing/2015/9/8/chartex" xmlns:cx2="http://schemas.microsoft.com/office/drawing/2015/10/21/chartex" xmlns:cx3="http://schemas.microsoft.com/office/drawing/2016/5/9/chartex" xmlns:cx4="http://schemas.microsoft.com/office/drawing/2016/5/10/chartex" xmlns:cx5="http://schemas.microsoft.com/office/drawing/2016/5/11/chartex" xmlns:cx6="http://schemas.microsoft.com/office/drawing/2016/5/12/chartex" xmlns:cx7="http://schemas.microsoft.com/office/drawing/2016/5/13/chartex" xmlns:cx8="http://schemas.microsoft.com/office/drawing/2016/5/14/chartex" xmlns:mc="http://schemas.openxmlformats.org/markup-compatibility/2006" xmlns:aink="http://schemas.microsoft.com/office/drawing/2016/ink" xmlns:am3d="http://schemas.microsoft.com/office/drawing/2017/model3d" xmlns:o="urn:schemas-microsoft-com:office:office" xmlns:r="http://schemas.openxmlformats.org/officeDocument/2006/relationships" xmlns:m="http://schemas.openxmlformats.org/officeDocument/2006/math" xmlns:v="urn:schemas-microsoft-com:vml" xmlns:wp14="http://schemas.microsoft.com/office/word/2010/wordprocessingDrawing" xmlns:wp="http://schemas.openxmlformats.org/drawingml/2006/wordprocessingDrawing" xmlns:w10="urn:schemas-microsoft-com:office:word" xmlns:w="http://schemas.openxmlformats.org/wordprocessingml/2006/main" xmlns:w14="http://schemas.microsoft.com/office/word/2010/wordml" xmlns:w15="http://schemas.microsoft.com/office/word/2012/wordml" xmlns:w16cid="http://schemas.microsoft.com/office/word/2016/wordml/cid" xmlns:w16se="http://schemas.microsoft.com/office/word/2015/wordml/symex" xmlns:wpg="http://schemas.microsoft.com/office/word/2010/wordprocessingGroup" xmlns:wpi="http://schemas.microsoft.com/office/word/2010/wordprocessingInk" xmlns:wne="http://schemas.microsoft.com/office/word/2006/wordml" xmlns:wps="http://schemas.microsoft.com/office/word/2010/wordprocessingShape" mc:Ignorable="w14 w15 w16se w16cid wp14">
   <w:body>
     <w:p>
       <w:pPr>
         <w:pStyle w:val="Heading2"/>
       </w:pPr>
+      <w:proofErr w:type="spellStart"/>
+      <w:r>
+        <w:t>Druggable_nucleos</w:t>
+      </w:r>
       <w:bookmarkStart w:id="0" w:name="_GoBack"/>
       <w:bookmarkEnd w:id="0"/>
-      <w:proofErr w:type="spellStart"/>
-      <w:r>
-        <w:t>Druggable_nucleosome</w:t>
+      <w:r>
+        <w:t>ome</w:t>
       </w:r>
       <w:proofErr w:type="spellEnd"/>
     </w:p>
@@ -26,9 +29,6 @@
       </w:r>
     </w:p>
     <w:p>
-      <w:pPr>
-        <w:pStyle w:val="FirstParagraph"/>
-      </w:pPr>
       <w:r>
         <w:t xml:space="preserve">With dropping costs of sequencing technologies, tenths of </w:t>
       </w:r>
@@ -292,7 +292,6 @@
         <w:pStyle w:val="Bibliography"/>
       </w:pPr>
       <w:r>
-        <w:lastRenderedPageBreak/>
         <w:t xml:space="preserve">6. Symmons O, Uslu VV, Tsujimura T, Ruf S, Nassari S, Schwarzer W, Ettwiller L, Spitz F: </w:t>
       </w:r>
       <w:r>
@@ -385,6 +384,7 @@
         <w:pStyle w:val="Bibliography"/>
       </w:pPr>
       <w:r>
+        <w:lastRenderedPageBreak/>
         <w:t xml:space="preserve">8. Fudenberg G, Imakaev M, Lu C, Goloborodko A, Abdennur N, Mirny LA: </w:t>
       </w:r>
       <w:r>
@@ -575,7 +575,7 @@
 </file>
 
 <file path=word/endnotes.xml><?xml version="1.0" encoding="utf-8"?>
-<w:endnotes xmlns:wpc="http://schemas.microsoft.com/office/word/2010/wordprocessingCanvas" xmlns:mo="http://schemas.microsoft.com/office/mac/office/2008/main" xmlns:mc="http://schemas.openxmlformats.org/markup-compatibility/2006" xmlns:mv="urn:schemas-microsoft-com:mac:vml" xmlns:o="urn:schemas-microsoft-com:office:office" xmlns:r="http://schemas.openxmlformats.org/officeDocument/2006/relationships" xmlns:m="http://schemas.openxmlformats.org/officeDocument/2006/math" xmlns:v="urn:schemas-microsoft-com:vml" xmlns:wp14="http://schemas.microsoft.com/office/word/2010/wordprocessingDrawing" xmlns:wp="http://schemas.openxmlformats.org/drawingml/2006/wordprocessingDrawing" xmlns:w10="urn:schemas-microsoft-com:office:word" xmlns:w="http://schemas.openxmlformats.org/wordprocessingml/2006/main" xmlns:w14="http://schemas.microsoft.com/office/word/2010/wordml" xmlns:w15="http://schemas.microsoft.com/office/word/2012/wordml" xmlns:wpg="http://schemas.microsoft.com/office/word/2010/wordprocessingGroup" xmlns:wpi="http://schemas.microsoft.com/office/word/2010/wordprocessingInk" xmlns:wne="http://schemas.microsoft.com/office/word/2006/wordml" xmlns:wps="http://schemas.microsoft.com/office/word/2010/wordprocessingShape" mc:Ignorable="w14 w15 wp14">
+<w:endnotes xmlns:wpc="http://schemas.microsoft.com/office/word/2010/wordprocessingCanvas" xmlns:cx="http://schemas.microsoft.com/office/drawing/2014/chartex" xmlns:cx1="http://schemas.microsoft.com/office/drawing/2015/9/8/chartex" xmlns:cx2="http://schemas.microsoft.com/office/drawing/2015/10/21/chartex" xmlns:cx3="http://schemas.microsoft.com/office/drawing/2016/5/9/chartex" xmlns:cx4="http://schemas.microsoft.com/office/drawing/2016/5/10/chartex" xmlns:cx5="http://schemas.microsoft.com/office/drawing/2016/5/11/chartex" xmlns:cx6="http://schemas.microsoft.com/office/drawing/2016/5/12/chartex" xmlns:cx7="http://schemas.microsoft.com/office/drawing/2016/5/13/chartex" xmlns:cx8="http://schemas.microsoft.com/office/drawing/2016/5/14/chartex" xmlns:mc="http://schemas.openxmlformats.org/markup-compatibility/2006" xmlns:aink="http://schemas.microsoft.com/office/drawing/2016/ink" xmlns:am3d="http://schemas.microsoft.com/office/drawing/2017/model3d" xmlns:o="urn:schemas-microsoft-com:office:office" xmlns:r="http://schemas.openxmlformats.org/officeDocument/2006/relationships" xmlns:m="http://schemas.openxmlformats.org/officeDocument/2006/math" xmlns:v="urn:schemas-microsoft-com:vml" xmlns:wp14="http://schemas.microsoft.com/office/word/2010/wordprocessingDrawing" xmlns:wp="http://schemas.openxmlformats.org/drawingml/2006/wordprocessingDrawing" xmlns:w10="urn:schemas-microsoft-com:office:word" xmlns:w="http://schemas.openxmlformats.org/wordprocessingml/2006/main" xmlns:w14="http://schemas.microsoft.com/office/word/2010/wordml" xmlns:w15="http://schemas.microsoft.com/office/word/2012/wordml" xmlns:w16cid="http://schemas.microsoft.com/office/word/2016/wordml/cid" xmlns:w16se="http://schemas.microsoft.com/office/word/2015/wordml/symex" xmlns:wpg="http://schemas.microsoft.com/office/word/2010/wordprocessingGroup" xmlns:wpi="http://schemas.microsoft.com/office/word/2010/wordprocessingInk" xmlns:wne="http://schemas.microsoft.com/office/word/2006/wordml" xmlns:wps="http://schemas.microsoft.com/office/word/2010/wordprocessingShape" mc:Ignorable="w14 w15 w16se w16cid wp14">
   <w:endnote w:type="separator" w:id="-1">
     <w:p>
       <w:r>
@@ -594,7 +594,7 @@
 </file>
 
 <file path=word/footnotes.xml><?xml version="1.0" encoding="utf-8"?>
-<w:footnotes xmlns:wpc="http://schemas.microsoft.com/office/word/2010/wordprocessingCanvas" xmlns:mo="http://schemas.microsoft.com/office/mac/office/2008/main" xmlns:mc="http://schemas.openxmlformats.org/markup-compatibility/2006" xmlns:mv="urn:schemas-microsoft-com:mac:vml" xmlns:o="urn:schemas-microsoft-com:office:office" xmlns:r="http://schemas.openxmlformats.org/officeDocument/2006/relationships" xmlns:m="http://schemas.openxmlformats.org/officeDocument/2006/math" xmlns:v="urn:schemas-microsoft-com:vml" xmlns:wp14="http://schemas.microsoft.com/office/word/2010/wordprocessingDrawing" xmlns:wp="http://schemas.openxmlformats.org/drawingml/2006/wordprocessingDrawing" xmlns:w10="urn:schemas-microsoft-com:office:word" xmlns:w="http://schemas.openxmlformats.org/wordprocessingml/2006/main" xmlns:w14="http://schemas.microsoft.com/office/word/2010/wordml" xmlns:w15="http://schemas.microsoft.com/office/word/2012/wordml" xmlns:wpg="http://schemas.microsoft.com/office/word/2010/wordprocessingGroup" xmlns:wpi="http://schemas.microsoft.com/office/word/2010/wordprocessingInk" xmlns:wne="http://schemas.microsoft.com/office/word/2006/wordml" xmlns:wps="http://schemas.microsoft.com/office/word/2010/wordprocessingShape" mc:Ignorable="w14 w15 wp14">
+<w:footnotes xmlns:wpc="http://schemas.microsoft.com/office/word/2010/wordprocessingCanvas" xmlns:cx="http://schemas.microsoft.com/office/drawing/2014/chartex" xmlns:cx1="http://schemas.microsoft.com/office/drawing/2015/9/8/chartex" xmlns:cx2="http://schemas.microsoft.com/office/drawing/2015/10/21/chartex" xmlns:cx3="http://schemas.microsoft.com/office/drawing/2016/5/9/chartex" xmlns:cx4="http://schemas.microsoft.com/office/drawing/2016/5/10/chartex" xmlns:cx5="http://schemas.microsoft.com/office/drawing/2016/5/11/chartex" xmlns:cx6="http://schemas.microsoft.com/office/drawing/2016/5/12/chartex" xmlns:cx7="http://schemas.microsoft.com/office/drawing/2016/5/13/chartex" xmlns:cx8="http://schemas.microsoft.com/office/drawing/2016/5/14/chartex" xmlns:mc="http://schemas.openxmlformats.org/markup-compatibility/2006" xmlns:aink="http://schemas.microsoft.com/office/drawing/2016/ink" xmlns:am3d="http://schemas.microsoft.com/office/drawing/2017/model3d" xmlns:o="urn:schemas-microsoft-com:office:office" xmlns:r="http://schemas.openxmlformats.org/officeDocument/2006/relationships" xmlns:m="http://schemas.openxmlformats.org/officeDocument/2006/math" xmlns:v="urn:schemas-microsoft-com:vml" xmlns:wp14="http://schemas.microsoft.com/office/word/2010/wordprocessingDrawing" xmlns:wp="http://schemas.openxmlformats.org/drawingml/2006/wordprocessingDrawing" xmlns:w10="urn:schemas-microsoft-com:office:word" xmlns:w="http://schemas.openxmlformats.org/wordprocessingml/2006/main" xmlns:w14="http://schemas.microsoft.com/office/word/2010/wordml" xmlns:w15="http://schemas.microsoft.com/office/word/2012/wordml" xmlns:w16cid="http://schemas.microsoft.com/office/word/2016/wordml/cid" xmlns:w16se="http://schemas.microsoft.com/office/word/2015/wordml/symex" xmlns:wpg="http://schemas.microsoft.com/office/word/2010/wordprocessingGroup" xmlns:wpi="http://schemas.microsoft.com/office/word/2010/wordprocessingInk" xmlns:wne="http://schemas.microsoft.com/office/word/2006/wordml" xmlns:wps="http://schemas.microsoft.com/office/word/2010/wordprocessingShape" mc:Ignorable="w14 w15 w16se w16cid wp14">
   <w:footnote w:type="separator" w:id="-1">
     <w:p>
       <w:r>
@@ -613,8 +613,8 @@
 </file>
 
 <file path=word/numbering.xml><?xml version="1.0" encoding="utf-8"?>
-<w:numbering xmlns:wpc="http://schemas.microsoft.com/office/word/2010/wordprocessingCanvas" xmlns:mo="http://schemas.microsoft.com/office/mac/office/2008/main" xmlns:mc="http://schemas.openxmlformats.org/markup-compatibility/2006" xmlns:mv="urn:schemas-microsoft-com:mac:vml" xmlns:o="urn:schemas-microsoft-com:office:office" xmlns:r="http://schemas.openxmlformats.org/officeDocument/2006/relationships" xmlns:m="http://schemas.openxmlformats.org/officeDocument/2006/math" xmlns:v="urn:schemas-microsoft-com:vml" xmlns:wp14="http://schemas.microsoft.com/office/word/2010/wordprocessingDrawing" xmlns:wp="http://schemas.openxmlformats.org/drawingml/2006/wordprocessingDrawing" xmlns:w10="urn:schemas-microsoft-com:office:word" xmlns:w="http://schemas.openxmlformats.org/wordprocessingml/2006/main" xmlns:w14="http://schemas.microsoft.com/office/word/2010/wordml" xmlns:w15="http://schemas.microsoft.com/office/word/2012/wordml" xmlns:wpg="http://schemas.microsoft.com/office/word/2010/wordprocessingGroup" xmlns:wpi="http://schemas.microsoft.com/office/word/2010/wordprocessingInk" xmlns:wne="http://schemas.microsoft.com/office/word/2006/wordml" xmlns:wps="http://schemas.microsoft.com/office/word/2010/wordprocessingShape" mc:Ignorable="w14 w15 wp14">
-  <w:abstractNum w:abstractNumId="0">
+<w:numbering xmlns:wpc="http://schemas.microsoft.com/office/word/2010/wordprocessingCanvas" xmlns:cx="http://schemas.microsoft.com/office/drawing/2014/chartex" xmlns:cx1="http://schemas.microsoft.com/office/drawing/2015/9/8/chartex" xmlns:cx2="http://schemas.microsoft.com/office/drawing/2015/10/21/chartex" xmlns:cx3="http://schemas.microsoft.com/office/drawing/2016/5/9/chartex" xmlns:cx4="http://schemas.microsoft.com/office/drawing/2016/5/10/chartex" xmlns:cx5="http://schemas.microsoft.com/office/drawing/2016/5/11/chartex" xmlns:cx6="http://schemas.microsoft.com/office/drawing/2016/5/12/chartex" xmlns:cx7="http://schemas.microsoft.com/office/drawing/2016/5/13/chartex" xmlns:cx8="http://schemas.microsoft.com/office/drawing/2016/5/14/chartex" xmlns:mc="http://schemas.openxmlformats.org/markup-compatibility/2006" xmlns:aink="http://schemas.microsoft.com/office/drawing/2016/ink" xmlns:am3d="http://schemas.microsoft.com/office/drawing/2017/model3d" xmlns:o="urn:schemas-microsoft-com:office:office" xmlns:r="http://schemas.openxmlformats.org/officeDocument/2006/relationships" xmlns:m="http://schemas.openxmlformats.org/officeDocument/2006/math" xmlns:v="urn:schemas-microsoft-com:vml" xmlns:wp14="http://schemas.microsoft.com/office/word/2010/wordprocessingDrawing" xmlns:wp="http://schemas.openxmlformats.org/drawingml/2006/wordprocessingDrawing" xmlns:w10="urn:schemas-microsoft-com:office:word" xmlns:w="http://schemas.openxmlformats.org/wordprocessingml/2006/main" xmlns:w14="http://schemas.microsoft.com/office/word/2010/wordml" xmlns:w15="http://schemas.microsoft.com/office/word/2012/wordml" xmlns:w16cid="http://schemas.microsoft.com/office/word/2016/wordml/cid" xmlns:w16se="http://schemas.microsoft.com/office/word/2015/wordml/symex" xmlns:wpg="http://schemas.microsoft.com/office/word/2010/wordprocessingGroup" xmlns:wpi="http://schemas.microsoft.com/office/word/2010/wordprocessingInk" xmlns:wne="http://schemas.microsoft.com/office/word/2006/wordml" xmlns:wps="http://schemas.microsoft.com/office/word/2010/wordprocessingShape" mc:Ignorable="w14 w15 w16se w16cid wp14">
+  <w:abstractNum w:abstractNumId="0" w15:restartNumberingAfterBreak="0">
     <w:nsid w:val="C669EF6A"/>
     <w:multiLevelType w:val="multilevel"/>
     <w:tmpl w:val="E04AF606"/>
@@ -706,7 +706,7 @@
       <w:lvlJc w:val="left"/>
     </w:lvl>
   </w:abstractNum>
-  <w:abstractNum w:abstractNumId="1">
+  <w:abstractNum w:abstractNumId="1" w15:restartNumberingAfterBreak="0">
     <w:nsid w:val="E17F69BA"/>
     <w:multiLevelType w:val="multilevel"/>
     <w:tmpl w:val="1F4C20E8"/>
@@ -798,7 +798,7 @@
       <w:lvlJc w:val="left"/>
     </w:lvl>
   </w:abstractNum>
-  <w:abstractNum w:abstractNumId="2">
+  <w:abstractNum w:abstractNumId="2" w15:restartNumberingAfterBreak="0">
     <w:nsid w:val="FFFFFF1D"/>
     <w:multiLevelType w:val="multilevel"/>
     <w:tmpl w:val="8F3467E8"/>
@@ -938,7 +938,7 @@
       </w:rPr>
     </w:lvl>
   </w:abstractNum>
-  <w:abstractNum w:abstractNumId="3">
+  <w:abstractNum w:abstractNumId="3" w15:restartNumberingAfterBreak="0">
     <w:nsid w:val="FFFFFF7C"/>
     <w:multiLevelType w:val="singleLevel"/>
     <w:tmpl w:val="C0A61704"/>
@@ -955,7 +955,7 @@
       </w:pPr>
     </w:lvl>
   </w:abstractNum>
-  <w:abstractNum w:abstractNumId="4">
+  <w:abstractNum w:abstractNumId="4" w15:restartNumberingAfterBreak="0">
     <w:nsid w:val="FFFFFF7D"/>
     <w:multiLevelType w:val="singleLevel"/>
     <w:tmpl w:val="7D909DFC"/>
@@ -972,7 +972,7 @@
       </w:pPr>
     </w:lvl>
   </w:abstractNum>
-  <w:abstractNum w:abstractNumId="5">
+  <w:abstractNum w:abstractNumId="5" w15:restartNumberingAfterBreak="0">
     <w:nsid w:val="FFFFFF7E"/>
     <w:multiLevelType w:val="singleLevel"/>
     <w:tmpl w:val="63B699BE"/>
@@ -989,7 +989,7 @@
       </w:pPr>
     </w:lvl>
   </w:abstractNum>
-  <w:abstractNum w:abstractNumId="6">
+  <w:abstractNum w:abstractNumId="6" w15:restartNumberingAfterBreak="0">
     <w:nsid w:val="FFFFFF7F"/>
     <w:multiLevelType w:val="singleLevel"/>
     <w:tmpl w:val="B5B0BAC8"/>
@@ -1006,7 +1006,7 @@
       </w:pPr>
     </w:lvl>
   </w:abstractNum>
-  <w:abstractNum w:abstractNumId="7">
+  <w:abstractNum w:abstractNumId="7" w15:restartNumberingAfterBreak="0">
     <w:nsid w:val="FFFFFF80"/>
     <w:multiLevelType w:val="singleLevel"/>
     <w:tmpl w:val="4F4CA582"/>
@@ -1026,7 +1026,7 @@
       </w:rPr>
     </w:lvl>
   </w:abstractNum>
-  <w:abstractNum w:abstractNumId="8">
+  <w:abstractNum w:abstractNumId="8" w15:restartNumberingAfterBreak="0">
     <w:nsid w:val="FFFFFF81"/>
     <w:multiLevelType w:val="singleLevel"/>
     <w:tmpl w:val="0AB41C74"/>
@@ -1046,7 +1046,7 @@
       </w:rPr>
     </w:lvl>
   </w:abstractNum>
-  <w:abstractNum w:abstractNumId="9">
+  <w:abstractNum w:abstractNumId="9" w15:restartNumberingAfterBreak="0">
     <w:nsid w:val="FFFFFF82"/>
     <w:multiLevelType w:val="singleLevel"/>
     <w:tmpl w:val="CE24EB28"/>
@@ -1066,7 +1066,7 @@
       </w:rPr>
     </w:lvl>
   </w:abstractNum>
-  <w:abstractNum w:abstractNumId="10">
+  <w:abstractNum w:abstractNumId="10" w15:restartNumberingAfterBreak="0">
     <w:nsid w:val="FFFFFF83"/>
     <w:multiLevelType w:val="singleLevel"/>
     <w:tmpl w:val="F60A782C"/>
@@ -1086,7 +1086,7 @@
       </w:rPr>
     </w:lvl>
   </w:abstractNum>
-  <w:abstractNum w:abstractNumId="11">
+  <w:abstractNum w:abstractNumId="11" w15:restartNumberingAfterBreak="0">
     <w:nsid w:val="FFFFFF88"/>
     <w:multiLevelType w:val="singleLevel"/>
     <w:tmpl w:val="37C045C6"/>
@@ -1103,7 +1103,7 @@
       </w:pPr>
     </w:lvl>
   </w:abstractNum>
-  <w:abstractNum w:abstractNumId="12">
+  <w:abstractNum w:abstractNumId="12" w15:restartNumberingAfterBreak="0">
     <w:nsid w:val="FFFFFF89"/>
     <w:multiLevelType w:val="singleLevel"/>
     <w:tmpl w:val="9D101680"/>
@@ -1166,7 +1166,7 @@
 </file>
 
 <file path=word/styles.xml><?xml version="1.0" encoding="utf-8"?>
-<w:styles xmlns:mc="http://schemas.openxmlformats.org/markup-compatibility/2006" xmlns:r="http://schemas.openxmlformats.org/officeDocument/2006/relationships" xmlns:w="http://schemas.openxmlformats.org/wordprocessingml/2006/main" xmlns:w14="http://schemas.microsoft.com/office/word/2010/wordml" xmlns:w15="http://schemas.microsoft.com/office/word/2012/wordml" mc:Ignorable="w14 w15">
+<w:styles xmlns:mc="http://schemas.openxmlformats.org/markup-compatibility/2006" xmlns:r="http://schemas.openxmlformats.org/officeDocument/2006/relationships" xmlns:w="http://schemas.openxmlformats.org/wordprocessingml/2006/main" xmlns:w14="http://schemas.microsoft.com/office/word/2010/wordml" xmlns:w15="http://schemas.microsoft.com/office/word/2012/wordml" xmlns:w16cid="http://schemas.microsoft.com/office/word/2016/wordml/cid" xmlns:w16se="http://schemas.microsoft.com/office/word/2015/wordml/symex" mc:Ignorable="w14 w15 w16se w16cid">
   <w:docDefaults>
     <w:rPrDefault>
       <w:rPr>
@@ -1182,7 +1182,7 @@
       </w:pPr>
     </w:pPrDefault>
   </w:docDefaults>
-  <w:latentStyles w:defLockedState="0" w:defUIPriority="0" w:defSemiHidden="0" w:defUnhideWhenUsed="0" w:defQFormat="0" w:count="382">
+  <w:latentStyles w:defLockedState="0" w:defUIPriority="0" w:defSemiHidden="0" w:defUnhideWhenUsed="0" w:defQFormat="0" w:count="375">
     <w:lsdException w:name="heading 8" w:semiHidden="1" w:unhideWhenUsed="1"/>
     <w:lsdException w:name="index 5" w:semiHidden="1" w:unhideWhenUsed="1"/>
     <w:lsdException w:name="index 6" w:semiHidden="1" w:unhideWhenUsed="1"/>
@@ -1306,15 +1306,6 @@
     <w:lsdException w:name="Table Web 3" w:semiHidden="1" w:unhideWhenUsed="1"/>
     <w:lsdException w:name="Balloon Text" w:semiHidden="1" w:unhideWhenUsed="1"/>
     <w:lsdException w:name="Table Theme" w:semiHidden="1" w:unhideWhenUsed="1"/>
-    <w:lsdException w:name="Note Level 1" w:semiHidden="1" w:unhideWhenUsed="1"/>
-    <w:lsdException w:name="Note Level 2" w:semiHidden="1" w:unhideWhenUsed="1"/>
-    <w:lsdException w:name="Note Level 3" w:semiHidden="1" w:unhideWhenUsed="1"/>
-    <w:lsdException w:name="Note Level 4" w:semiHidden="1" w:unhideWhenUsed="1"/>
-    <w:lsdException w:name="Note Level 5" w:semiHidden="1" w:unhideWhenUsed="1"/>
-    <w:lsdException w:name="Note Level 6" w:semiHidden="1" w:unhideWhenUsed="1"/>
-    <w:lsdException w:name="Note Level 7" w:semiHidden="1" w:unhideWhenUsed="1"/>
-    <w:lsdException w:name="Note Level 8" w:semiHidden="1" w:unhideWhenUsed="1"/>
-    <w:lsdException w:name="Note Level 9" w:semiHidden="1" w:unhideWhenUsed="1"/>
     <w:lsdException w:name="Placeholder Text" w:semiHidden="1"/>
     <w:lsdException w:name="Light Shading"/>
     <w:lsdException w:name="Light List"/>
@@ -1518,10 +1509,10 @@
   <w:style w:type="paragraph" w:default="1" w:styleId="Normal">
     <w:name w:val="Normal"/>
     <w:qFormat/>
-    <w:rsid w:val="00CD695D"/>
+    <w:rsid w:val="005C54CB"/>
     <w:rPr>
       <w:rFonts w:ascii="Arial" w:hAnsi="Arial"/>
-      <w:sz w:val="22"/>
+      <w:sz w:val="20"/>
     </w:rPr>
   </w:style>
   <w:style w:type="paragraph" w:styleId="Heading1">
@@ -1586,7 +1577,6 @@
       <w:b/>
       <w:bCs/>
       <w:color w:val="000000" w:themeColor="text1"/>
-      <w:sz w:val="20"/>
       <w:szCs w:val="28"/>
     </w:rPr>
   </w:style>
@@ -1770,7 +1760,6 @@
       <w:spacing w:before="300" w:after="300"/>
     </w:pPr>
     <w:rPr>
-      <w:sz w:val="20"/>
       <w:szCs w:val="20"/>
     </w:rPr>
   </w:style>
@@ -1792,7 +1781,6 @@
     <w:rPr>
       <w:rFonts w:asciiTheme="majorHAnsi" w:eastAsiaTheme="majorEastAsia" w:hAnsiTheme="majorHAnsi" w:cstheme="majorBidi"/>
       <w:bCs/>
-      <w:sz w:val="20"/>
       <w:szCs w:val="20"/>
     </w:rPr>
   </w:style>

</xml_diff>

<commit_message>
Make alignment by both sides
</commit_message>
<xml_diff>
--- a/styles.doc/NSF_grant_style.docx
+++ b/styles.doc/NSF_grant_style.docx
@@ -8,12 +8,7 @@
       </w:pPr>
       <w:proofErr w:type="spellStart"/>
       <w:r>
-        <w:t>Druggable_nucleos</w:t>
-      </w:r>
-      <w:bookmarkStart w:id="0" w:name="_GoBack"/>
-      <w:bookmarkEnd w:id="0"/>
-      <w:r>
-        <w:t>ome</w:t>
+        <w:t>Druggable_nucleosome</w:t>
       </w:r>
       <w:proofErr w:type="spellEnd"/>
     </w:p>
@@ -38,7 +33,12 @@
       </w:r>
       <w:proofErr w:type="gramEnd"/>
       <w:r>
-        <w:t xml:space="preserve"> genomes get sequenced by private enterprises [1] and through NIH support (Trans-Omics for Precision Medicine (TOPMed) Program). Yet, the discovery of new genetic variants appears to be saturated at ~8,500 high-coverage genomes [1], highlighting the need to shift focus on a higher-level understanding the role of genomic variation.</w:t>
+        <w:t xml:space="preserve"> genomes get sequenced by private enterprises [1] and through NIH support (Trans-Omics for Pre</w:t>
+      </w:r>
+      <w:bookmarkStart w:id="0" w:name="_GoBack"/>
+      <w:bookmarkEnd w:id="0"/>
+      <w:r>
+        <w:t>cision Medicine (TOPMed) Program). Yet, the discovery of new genetic variants appears to be saturated at ~8,500 high-coverage genomes [1], highlighting the need to shift focus on a higher-level understanding the role of genomic variation.</w:t>
       </w:r>
     </w:p>
     <w:p>
@@ -1509,7 +1509,10 @@
   <w:style w:type="paragraph" w:default="1" w:styleId="Normal">
     <w:name w:val="Normal"/>
     <w:qFormat/>
-    <w:rsid w:val="005C54CB"/>
+    <w:rsid w:val="00AB0FD3"/>
+    <w:pPr>
+      <w:jc w:val="both"/>
+    </w:pPr>
     <w:rPr>
       <w:rFonts w:ascii="Arial" w:hAnsi="Arial"/>
       <w:sz w:val="20"/>

</xml_diff>